<commit_message>
Added Completed Project 1
</commit_message>
<xml_diff>
--- a/Project 1/AmayaMichael_Assignment1_doc.docx
+++ b/Project 1/AmayaMichael_Assignment1_doc.docx
@@ -136,11 +136,28 @@
       </w:pPr>
       <w:proofErr w:type="spellStart"/>
       <w:r>
-        <w:t>containsSpecialCharacter</w:t>
-      </w:r>
-      <w:proofErr w:type="spellEnd"/>
-      <w:r>
-        <w:t>: Boolean – Used to check if the password contains a special character</w:t>
+        <w:t>foundTheSame</w:t>
+      </w:r>
+      <w:proofErr w:type="spellEnd"/>
+      <w:r>
+        <w:t>: Boolean – Used to check if the same character was found in a sequence</w:t>
+      </w:r>
+    </w:p>
+    <w:p>
+      <w:pPr>
+        <w:pStyle w:val="ListParagraph"/>
+        <w:numPr>
+          <w:ilvl w:val="1"/>
+          <w:numId w:val="1"/>
+        </w:numPr>
+      </w:pPr>
+      <w:proofErr w:type="spellStart"/>
+      <w:r>
+        <w:t>lastCharacter</w:t>
+      </w:r>
+      <w:proofErr w:type="spellEnd"/>
+      <w:r>
+        <w:t>: char – Used to save the last character when checking the sequence</w:t>
       </w:r>
     </w:p>
     <w:p>
@@ -165,6 +182,23 @@
       </w:pPr>
       <w:proofErr w:type="spellStart"/>
       <w:r>
+        <w:t>PasswordException</w:t>
+      </w:r>
+      <w:proofErr w:type="spellEnd"/>
+      <w:r>
+        <w:t xml:space="preserve"> – The superclass of all the exceptions listed below:</w:t>
+      </w:r>
+    </w:p>
+    <w:p>
+      <w:pPr>
+        <w:pStyle w:val="ListParagraph"/>
+        <w:numPr>
+          <w:ilvl w:val="2"/>
+          <w:numId w:val="1"/>
+        </w:numPr>
+      </w:pPr>
+      <w:proofErr w:type="spellStart"/>
+      <w:r>
         <w:t>LengthException</w:t>
       </w:r>
       <w:proofErr w:type="spellEnd"/>
@@ -176,17 +210,313 @@
       <w:pPr>
         <w:pStyle w:val="ListParagraph"/>
         <w:numPr>
+          <w:ilvl w:val="2"/>
+          <w:numId w:val="1"/>
+        </w:numPr>
+      </w:pPr>
+      <w:proofErr w:type="spellStart"/>
+      <w:r>
+        <w:t>NoDigitException</w:t>
+      </w:r>
+      <w:proofErr w:type="spellEnd"/>
+      <w:r>
+        <w:t xml:space="preserve"> – This occurs when the password contains no digits.</w:t>
+      </w:r>
+    </w:p>
+    <w:p>
+      <w:pPr>
+        <w:pStyle w:val="ListParagraph"/>
+        <w:numPr>
+          <w:ilvl w:val="2"/>
+          <w:numId w:val="1"/>
+        </w:numPr>
+      </w:pPr>
+      <w:proofErr w:type="spellStart"/>
+      <w:r>
+        <w:t>NoUpperAlphaException</w:t>
+      </w:r>
+      <w:proofErr w:type="spellEnd"/>
+      <w:r>
+        <w:t xml:space="preserve"> – This occurs when there </w:t>
+      </w:r>
+      <w:proofErr w:type="gramStart"/>
+      <w:r>
+        <w:t>aren’t</w:t>
+      </w:r>
+      <w:proofErr w:type="gramEnd"/>
+      <w:r>
+        <w:t xml:space="preserve"> any uppercase letters in the password</w:t>
+      </w:r>
+    </w:p>
+    <w:p>
+      <w:pPr>
+        <w:pStyle w:val="ListParagraph"/>
+        <w:numPr>
+          <w:ilvl w:val="2"/>
+          <w:numId w:val="1"/>
+        </w:numPr>
+      </w:pPr>
+      <w:proofErr w:type="spellStart"/>
+      <w:r>
+        <w:t>NoLowerAlphaException</w:t>
+      </w:r>
+      <w:proofErr w:type="spellEnd"/>
+      <w:r>
+        <w:t xml:space="preserve"> – This occurs when there </w:t>
+      </w:r>
+      <w:proofErr w:type="gramStart"/>
+      <w:r>
+        <w:t>aren’t</w:t>
+      </w:r>
+      <w:proofErr w:type="gramEnd"/>
+      <w:r>
+        <w:t xml:space="preserve"> any lowercase letters in the password</w:t>
+      </w:r>
+    </w:p>
+    <w:p>
+      <w:pPr>
+        <w:pStyle w:val="ListParagraph"/>
+        <w:numPr>
+          <w:ilvl w:val="2"/>
+          <w:numId w:val="1"/>
+        </w:numPr>
+      </w:pPr>
+      <w:proofErr w:type="spellStart"/>
+      <w:r>
+        <w:t>NoSpecialSymbolException</w:t>
+      </w:r>
+      <w:proofErr w:type="spellEnd"/>
+      <w:r>
+        <w:t xml:space="preserve"> – This occurs when there </w:t>
+      </w:r>
+      <w:proofErr w:type="gramStart"/>
+      <w:r>
+        <w:t>aren’t</w:t>
+      </w:r>
+      <w:proofErr w:type="gramEnd"/>
+      <w:r>
+        <w:t xml:space="preserve"> any special symbols in the password.</w:t>
+      </w:r>
+    </w:p>
+    <w:p>
+      <w:pPr>
+        <w:pStyle w:val="ListParagraph"/>
+        <w:numPr>
+          <w:ilvl w:val="2"/>
+          <w:numId w:val="1"/>
+        </w:numPr>
+      </w:pPr>
+      <w:proofErr w:type="spellStart"/>
+      <w:r>
+        <w:t>InvalidSequenceException</w:t>
+      </w:r>
+      <w:proofErr w:type="spellEnd"/>
+      <w:r>
+        <w:t xml:space="preserve"> – This occurs when the password has more than 2 </w:t>
+      </w:r>
+      <w:r>
+        <w:t>of the same character in a sequence</w:t>
+      </w:r>
+    </w:p>
+    <w:p>
+      <w:pPr>
+        <w:pStyle w:val="ListParagraph"/>
+        <w:numPr>
+          <w:ilvl w:val="0"/>
+          <w:numId w:val="1"/>
+        </w:numPr>
+      </w:pPr>
+      <w:r>
+        <w:t>Check the length of the password passed into the method by calling the String length method</w:t>
+      </w:r>
+    </w:p>
+    <w:p>
+      <w:pPr>
+        <w:pStyle w:val="ListParagraph"/>
+        <w:numPr>
           <w:ilvl w:val="1"/>
           <w:numId w:val="1"/>
         </w:numPr>
       </w:pPr>
+      <w:r>
+        <w:t>If the length is less than 6:</w:t>
+      </w:r>
+    </w:p>
+    <w:p>
+      <w:pPr>
+        <w:pStyle w:val="ListParagraph"/>
+        <w:numPr>
+          <w:ilvl w:val="2"/>
+          <w:numId w:val="1"/>
+        </w:numPr>
+      </w:pPr>
+      <w:r>
+        <w:t xml:space="preserve">throw a new instance of </w:t>
+      </w:r>
+      <w:proofErr w:type="spellStart"/>
+      <w:r>
+        <w:t>LengthException</w:t>
+      </w:r>
+      <w:proofErr w:type="spellEnd"/>
+      <w:r>
+        <w:t xml:space="preserve">. </w:t>
+      </w:r>
+    </w:p>
+    <w:p>
+      <w:pPr>
+        <w:pStyle w:val="ListParagraph"/>
+        <w:numPr>
+          <w:ilvl w:val="2"/>
+          <w:numId w:val="1"/>
+        </w:numPr>
+      </w:pPr>
+      <w:r>
+        <w:t xml:space="preserve">Return false? (Might get an </w:t>
+      </w:r>
+      <w:proofErr w:type="spellStart"/>
+      <w:r>
+        <w:t>UnreachableCode</w:t>
+      </w:r>
+      <w:proofErr w:type="spellEnd"/>
+      <w:r>
+        <w:t xml:space="preserve"> Exception)</w:t>
+      </w:r>
+    </w:p>
+    <w:p>
+      <w:pPr>
+        <w:pStyle w:val="ListParagraph"/>
+        <w:numPr>
+          <w:ilvl w:val="0"/>
+          <w:numId w:val="1"/>
+        </w:numPr>
+      </w:pPr>
+      <w:r>
+        <w:t xml:space="preserve">Check if the </w:t>
+      </w:r>
+      <w:r>
+        <w:t>password contains a number by:</w:t>
+      </w:r>
+    </w:p>
+    <w:p>
+      <w:pPr>
+        <w:pStyle w:val="ListParagraph"/>
+        <w:numPr>
+          <w:ilvl w:val="1"/>
+          <w:numId w:val="1"/>
+        </w:numPr>
+      </w:pPr>
+      <w:r>
+        <w:t xml:space="preserve">Loop through the </w:t>
+      </w:r>
+      <w:proofErr w:type="spellStart"/>
+      <w:r>
+        <w:t>passwordArray</w:t>
+      </w:r>
+      <w:proofErr w:type="spellEnd"/>
+    </w:p>
+    <w:p>
+      <w:pPr>
+        <w:pStyle w:val="ListParagraph"/>
+        <w:numPr>
+          <w:ilvl w:val="2"/>
+          <w:numId w:val="1"/>
+        </w:numPr>
+      </w:pPr>
+      <w:r>
+        <w:t>Use switch to check if the current item is a number</w:t>
+      </w:r>
+    </w:p>
+    <w:p>
+      <w:pPr>
+        <w:pStyle w:val="ListParagraph"/>
+        <w:numPr>
+          <w:ilvl w:val="3"/>
+          <w:numId w:val="1"/>
+        </w:numPr>
+      </w:pPr>
+      <w:r>
+        <w:t xml:space="preserve">If it has a number, change </w:t>
+      </w:r>
+      <w:proofErr w:type="spellStart"/>
+      <w:r>
+        <w:t>containsNumber</w:t>
+      </w:r>
+      <w:proofErr w:type="spellEnd"/>
+      <w:r>
+        <w:t xml:space="preserve"> to true</w:t>
+      </w:r>
+    </w:p>
+    <w:p>
+      <w:pPr>
+        <w:pStyle w:val="ListParagraph"/>
+        <w:numPr>
+          <w:ilvl w:val="3"/>
+          <w:numId w:val="1"/>
+        </w:numPr>
+      </w:pPr>
+      <w:r>
+        <w:t>If it does not, keep it as false</w:t>
+      </w:r>
+    </w:p>
+    <w:p>
+      <w:pPr>
+        <w:pStyle w:val="ListParagraph"/>
+        <w:numPr>
+          <w:ilvl w:val="1"/>
+          <w:numId w:val="1"/>
+        </w:numPr>
+      </w:pPr>
+      <w:r>
+        <w:t xml:space="preserve">Check if the </w:t>
+      </w:r>
+      <w:proofErr w:type="spellStart"/>
+      <w:r>
+        <w:t>containsNumber</w:t>
+      </w:r>
+      <w:proofErr w:type="spellEnd"/>
+      <w:r>
+        <w:t xml:space="preserve"> is false</w:t>
+      </w:r>
+    </w:p>
+    <w:p>
+      <w:pPr>
+        <w:pStyle w:val="ListParagraph"/>
+        <w:numPr>
+          <w:ilvl w:val="2"/>
+          <w:numId w:val="1"/>
+        </w:numPr>
+      </w:pPr>
+      <w:r>
+        <w:t>If it is false:</w:t>
+      </w:r>
+    </w:p>
+    <w:p>
+      <w:pPr>
+        <w:pStyle w:val="ListParagraph"/>
+        <w:numPr>
+          <w:ilvl w:val="3"/>
+          <w:numId w:val="1"/>
+        </w:numPr>
+      </w:pPr>
+      <w:r>
+        <w:t xml:space="preserve">Throw a new instance of </w:t>
+      </w:r>
       <w:proofErr w:type="spellStart"/>
       <w:r>
         <w:t>NoDigitException</w:t>
       </w:r>
       <w:proofErr w:type="spellEnd"/>
-      <w:r>
-        <w:t xml:space="preserve"> – This occurs when the password contains no digits.</w:t>
+    </w:p>
+    <w:p>
+      <w:pPr>
+        <w:pStyle w:val="ListParagraph"/>
+        <w:numPr>
+          <w:ilvl w:val="0"/>
+          <w:numId w:val="1"/>
+        </w:numPr>
+      </w:pPr>
+      <w:r>
+        <w:t>Check if the password contains an uppercase letter by:</w:t>
       </w:r>
     </w:p>
     <w:p>
@@ -197,1019 +527,500 @@
           <w:numId w:val="1"/>
         </w:numPr>
       </w:pPr>
+      <w:r>
+        <w:t xml:space="preserve">Loop through the </w:t>
+      </w:r>
+      <w:proofErr w:type="spellStart"/>
+      <w:r>
+        <w:t>passwordArray</w:t>
+      </w:r>
+      <w:proofErr w:type="spellEnd"/>
+      <w:r>
+        <w:t>:</w:t>
+      </w:r>
+    </w:p>
+    <w:p>
+      <w:pPr>
+        <w:pStyle w:val="ListParagraph"/>
+        <w:numPr>
+          <w:ilvl w:val="2"/>
+          <w:numId w:val="1"/>
+        </w:numPr>
+      </w:pPr>
+      <w:r>
+        <w:t>Use switch to check if the current item is an uppercase letter</w:t>
+      </w:r>
+    </w:p>
+    <w:p>
+      <w:pPr>
+        <w:pStyle w:val="ListParagraph"/>
+        <w:numPr>
+          <w:ilvl w:val="3"/>
+          <w:numId w:val="1"/>
+        </w:numPr>
+      </w:pPr>
+      <w:r>
+        <w:t xml:space="preserve">If it is an uppercase letter, set </w:t>
+      </w:r>
+      <w:proofErr w:type="spellStart"/>
+      <w:r>
+        <w:t>containsUpperAlpha</w:t>
+      </w:r>
+      <w:proofErr w:type="spellEnd"/>
+      <w:r>
+        <w:t xml:space="preserve"> to true</w:t>
+      </w:r>
+    </w:p>
+    <w:p>
+      <w:pPr>
+        <w:pStyle w:val="ListParagraph"/>
+        <w:numPr>
+          <w:ilvl w:val="3"/>
+          <w:numId w:val="1"/>
+        </w:numPr>
+      </w:pPr>
+      <w:r>
+        <w:t>If it does not, keep it to false</w:t>
+      </w:r>
+    </w:p>
+    <w:p>
+      <w:pPr>
+        <w:pStyle w:val="ListParagraph"/>
+        <w:numPr>
+          <w:ilvl w:val="1"/>
+          <w:numId w:val="1"/>
+        </w:numPr>
+      </w:pPr>
+      <w:r>
+        <w:lastRenderedPageBreak/>
+        <w:t xml:space="preserve">Check if </w:t>
+      </w:r>
+      <w:proofErr w:type="spellStart"/>
+      <w:r>
+        <w:t>containsUpperAlpha</w:t>
+      </w:r>
+      <w:proofErr w:type="spellEnd"/>
+      <w:r>
+        <w:t xml:space="preserve"> is false</w:t>
+      </w:r>
+    </w:p>
+    <w:p>
+      <w:pPr>
+        <w:pStyle w:val="ListParagraph"/>
+        <w:numPr>
+          <w:ilvl w:val="2"/>
+          <w:numId w:val="1"/>
+        </w:numPr>
+      </w:pPr>
+      <w:r>
+        <w:t>If it is false</w:t>
+      </w:r>
+    </w:p>
+    <w:p>
+      <w:pPr>
+        <w:pStyle w:val="ListParagraph"/>
+        <w:numPr>
+          <w:ilvl w:val="3"/>
+          <w:numId w:val="1"/>
+        </w:numPr>
+      </w:pPr>
+      <w:r>
+        <w:t xml:space="preserve">Throw a new instance of </w:t>
+      </w:r>
       <w:proofErr w:type="spellStart"/>
       <w:r>
         <w:t>NoUpperAlphaException</w:t>
       </w:r>
       <w:proofErr w:type="spellEnd"/>
       <w:r>
-        <w:t xml:space="preserve"> – This occurs when there </w:t>
+        <w:t>.</w:t>
+      </w:r>
+    </w:p>
+    <w:p>
+      <w:pPr>
+        <w:pStyle w:val="ListParagraph"/>
+        <w:numPr>
+          <w:ilvl w:val="0"/>
+          <w:numId w:val="1"/>
+        </w:numPr>
+      </w:pPr>
+      <w:r>
+        <w:t>Check if the password contains a lowercase letter by:</w:t>
+      </w:r>
+    </w:p>
+    <w:p>
+      <w:pPr>
+        <w:pStyle w:val="ListParagraph"/>
+        <w:numPr>
+          <w:ilvl w:val="1"/>
+          <w:numId w:val="1"/>
+        </w:numPr>
+      </w:pPr>
+      <w:r>
+        <w:t xml:space="preserve">Loop through the </w:t>
+      </w:r>
+      <w:proofErr w:type="spellStart"/>
+      <w:r>
+        <w:t>passwordArray</w:t>
+      </w:r>
+      <w:proofErr w:type="spellEnd"/>
+      <w:r>
+        <w:t>:</w:t>
+      </w:r>
+    </w:p>
+    <w:p>
+      <w:pPr>
+        <w:pStyle w:val="ListParagraph"/>
+        <w:numPr>
+          <w:ilvl w:val="2"/>
+          <w:numId w:val="1"/>
+        </w:numPr>
+      </w:pPr>
+      <w:r>
+        <w:t>Use switch to check if the current item is a lowercase letter</w:t>
+      </w:r>
+    </w:p>
+    <w:p>
+      <w:pPr>
+        <w:pStyle w:val="ListParagraph"/>
+        <w:numPr>
+          <w:ilvl w:val="3"/>
+          <w:numId w:val="1"/>
+        </w:numPr>
+      </w:pPr>
+      <w:r>
+        <w:t xml:space="preserve">If it is a lowercase letter, set </w:t>
+      </w:r>
+      <w:proofErr w:type="spellStart"/>
+      <w:r>
+        <w:t>containsLowerAlpha</w:t>
+      </w:r>
+      <w:proofErr w:type="spellEnd"/>
+      <w:r>
+        <w:t xml:space="preserve"> to true</w:t>
+      </w:r>
+    </w:p>
+    <w:p>
+      <w:pPr>
+        <w:pStyle w:val="ListParagraph"/>
+        <w:numPr>
+          <w:ilvl w:val="3"/>
+          <w:numId w:val="1"/>
+        </w:numPr>
+      </w:pPr>
+      <w:r>
+        <w:t>If it does not, keep it to false</w:t>
+      </w:r>
+    </w:p>
+    <w:p>
+      <w:pPr>
+        <w:pStyle w:val="ListParagraph"/>
+        <w:numPr>
+          <w:ilvl w:val="1"/>
+          <w:numId w:val="1"/>
+        </w:numPr>
+      </w:pPr>
+      <w:r>
+        <w:t xml:space="preserve">Check if </w:t>
+      </w:r>
+      <w:proofErr w:type="spellStart"/>
+      <w:r>
+        <w:t>containsLowerAlpha</w:t>
+      </w:r>
+      <w:proofErr w:type="spellEnd"/>
+      <w:r>
+        <w:t xml:space="preserve"> is false</w:t>
+      </w:r>
+    </w:p>
+    <w:p>
+      <w:pPr>
+        <w:pStyle w:val="ListParagraph"/>
+        <w:numPr>
+          <w:ilvl w:val="2"/>
+          <w:numId w:val="1"/>
+        </w:numPr>
+      </w:pPr>
+      <w:r>
+        <w:t>If it is false</w:t>
+      </w:r>
+    </w:p>
+    <w:p>
+      <w:pPr>
+        <w:pStyle w:val="ListParagraph"/>
+        <w:numPr>
+          <w:ilvl w:val="3"/>
+          <w:numId w:val="1"/>
+        </w:numPr>
+      </w:pPr>
+      <w:r>
+        <w:t xml:space="preserve">Throw a new instance of </w:t>
+      </w:r>
+      <w:proofErr w:type="spellStart"/>
+      <w:r>
+        <w:t>NoLowerAlphaException</w:t>
+      </w:r>
+      <w:proofErr w:type="spellEnd"/>
+      <w:r>
+        <w:t>.</w:t>
+      </w:r>
+    </w:p>
+    <w:p>
+      <w:pPr>
+        <w:pStyle w:val="ListParagraph"/>
+        <w:numPr>
+          <w:ilvl w:val="0"/>
+          <w:numId w:val="1"/>
+        </w:numPr>
+      </w:pPr>
+      <w:r>
+        <w:t>Check if the password contains a special character by:</w:t>
+      </w:r>
+    </w:p>
+    <w:p>
+      <w:pPr>
+        <w:pStyle w:val="ListParagraph"/>
+        <w:numPr>
+          <w:ilvl w:val="1"/>
+          <w:numId w:val="1"/>
+        </w:numPr>
+      </w:pPr>
+      <w:r>
+        <w:t xml:space="preserve">Create a variable for a Regex pattern to check the following characters: </w:t>
+      </w:r>
+      <w:hyperlink r:id="rId7" w:history="1">
+        <w:r>
+          <w:rPr>
+            <w:rStyle w:val="Hyperlink"/>
+          </w:rPr>
+          <w:t>!@#$%^&amp;*()-=_+`~[]\{};:'",&lt;.&gt;/?|</w:t>
+        </w:r>
+      </w:hyperlink>
+    </w:p>
+    <w:p>
+      <w:pPr>
+        <w:pStyle w:val="ListParagraph"/>
+        <w:numPr>
+          <w:ilvl w:val="1"/>
+          <w:numId w:val="1"/>
+        </w:numPr>
+      </w:pPr>
+      <w:r>
+        <w:t>Create a variable for the matcher to check if the password contains the characters</w:t>
+      </w:r>
+    </w:p>
+    <w:p>
+      <w:pPr>
+        <w:pStyle w:val="ListParagraph"/>
+        <w:numPr>
+          <w:ilvl w:val="1"/>
+          <w:numId w:val="1"/>
+        </w:numPr>
+      </w:pPr>
+      <w:r>
+        <w:t>Check i</w:t>
+      </w:r>
+      <w:r>
+        <w:t>f the password contains a symbol with the regex</w:t>
+      </w:r>
+    </w:p>
+    <w:p>
+      <w:pPr>
+        <w:pStyle w:val="ListParagraph"/>
+        <w:numPr>
+          <w:ilvl w:val="2"/>
+          <w:numId w:val="1"/>
+        </w:numPr>
+      </w:pPr>
+      <w:r>
+        <w:t xml:space="preserve">If it is </w:t>
+      </w:r>
+      <w:r>
+        <w:t>false</w:t>
+      </w:r>
+    </w:p>
+    <w:p>
+      <w:pPr>
+        <w:pStyle w:val="ListParagraph"/>
+        <w:numPr>
+          <w:ilvl w:val="3"/>
+          <w:numId w:val="1"/>
+        </w:numPr>
+      </w:pPr>
+      <w:r>
+        <w:t xml:space="preserve">Throw a new instance of </w:t>
+      </w:r>
+      <w:proofErr w:type="spellStart"/>
+      <w:r>
+        <w:t>NoSpecialSymbolException</w:t>
+      </w:r>
+      <w:proofErr w:type="spellEnd"/>
+      <w:r>
+        <w:t>.</w:t>
+      </w:r>
+    </w:p>
+    <w:p>
+      <w:pPr>
+        <w:pStyle w:val="ListParagraph"/>
+      </w:pPr>
+      <w:r>
+        <w:t>Check if the password has more than two of the same characters in a sequence by:</w:t>
+      </w:r>
+    </w:p>
+    <w:p>
+      <w:pPr>
+        <w:pStyle w:val="ListParagraph"/>
+        <w:numPr>
+          <w:ilvl w:val="1"/>
+          <w:numId w:val="1"/>
+        </w:numPr>
+      </w:pPr>
+      <w:r>
+        <w:t xml:space="preserve">Loop through the </w:t>
+      </w:r>
+      <w:proofErr w:type="spellStart"/>
+      <w:r>
+        <w:t>passwordArray</w:t>
+      </w:r>
+      <w:proofErr w:type="spellEnd"/>
+    </w:p>
+    <w:p>
+      <w:pPr>
+        <w:pStyle w:val="ListParagraph"/>
+        <w:numPr>
+          <w:ilvl w:val="2"/>
+          <w:numId w:val="1"/>
+        </w:numPr>
+      </w:pPr>
+      <w:r>
+        <w:t xml:space="preserve">Check if the current item is equal to the </w:t>
+      </w:r>
+      <w:proofErr w:type="spellStart"/>
+      <w:r>
+        <w:t>lastCharacter</w:t>
+      </w:r>
+      <w:proofErr w:type="spellEnd"/>
+    </w:p>
+    <w:p>
+      <w:pPr>
+        <w:pStyle w:val="ListParagraph"/>
+        <w:numPr>
+          <w:ilvl w:val="3"/>
+          <w:numId w:val="1"/>
+        </w:numPr>
+      </w:pPr>
+      <w:r>
+        <w:t xml:space="preserve">If it is, add 1 to </w:t>
+      </w:r>
+      <w:proofErr w:type="spellStart"/>
+      <w:r>
+        <w:t>foundTheSame</w:t>
+      </w:r>
+      <w:proofErr w:type="spellEnd"/>
+    </w:p>
+    <w:p>
+      <w:pPr>
+        <w:pStyle w:val="ListParagraph"/>
+        <w:numPr>
+          <w:ilvl w:val="3"/>
+          <w:numId w:val="1"/>
+        </w:numPr>
+      </w:pPr>
+      <w:r>
+        <w:t xml:space="preserve">If it </w:t>
       </w:r>
       <w:proofErr w:type="gramStart"/>
       <w:r>
-        <w:t>aren’t</w:t>
+        <w:t>isn’t</w:t>
       </w:r>
       <w:proofErr w:type="gramEnd"/>
       <w:r>
-        <w:t xml:space="preserve"> any uppercase letters in the password</w:t>
-      </w:r>
-    </w:p>
-    <w:p>
-      <w:pPr>
-        <w:pStyle w:val="ListParagraph"/>
-        <w:numPr>
-          <w:ilvl w:val="1"/>
-          <w:numId w:val="1"/>
-        </w:numPr>
-      </w:pPr>
-      <w:proofErr w:type="spellStart"/>
-      <w:r>
-        <w:t>NoLowerAlphaException</w:t>
-      </w:r>
-      <w:proofErr w:type="spellEnd"/>
-      <w:r>
-        <w:t xml:space="preserve"> – This occurs when there </w:t>
-      </w:r>
-      <w:proofErr w:type="gramStart"/>
-      <w:r>
-        <w:t>aren’t</w:t>
-      </w:r>
-      <w:proofErr w:type="gramEnd"/>
-      <w:r>
-        <w:t xml:space="preserve"> any lowercase letters in the password</w:t>
-      </w:r>
-    </w:p>
-    <w:p>
-      <w:pPr>
-        <w:pStyle w:val="ListParagraph"/>
-        <w:numPr>
-          <w:ilvl w:val="1"/>
-          <w:numId w:val="1"/>
-        </w:numPr>
-      </w:pPr>
-      <w:proofErr w:type="spellStart"/>
-      <w:r>
-        <w:t>NoSpecialSymbolException</w:t>
-      </w:r>
-      <w:proofErr w:type="spellEnd"/>
-      <w:r>
-        <w:t xml:space="preserve"> – This occurs when there </w:t>
-      </w:r>
-      <w:proofErr w:type="gramStart"/>
-      <w:r>
-        <w:t>aren’t</w:t>
-      </w:r>
-      <w:proofErr w:type="gramEnd"/>
-      <w:r>
-        <w:t xml:space="preserve"> any special symbols in the password.</w:t>
-      </w:r>
-    </w:p>
-    <w:p>
-      <w:pPr>
-        <w:pStyle w:val="ListParagraph"/>
-        <w:numPr>
-          <w:ilvl w:val="1"/>
-          <w:numId w:val="1"/>
-        </w:numPr>
-      </w:pPr>
+        <w:t xml:space="preserve">, set </w:t>
+      </w:r>
+      <w:proofErr w:type="spellStart"/>
+      <w:r>
+        <w:t>foundTheSame</w:t>
+      </w:r>
+      <w:proofErr w:type="spellEnd"/>
+      <w:r>
+        <w:t xml:space="preserve"> </w:t>
+      </w:r>
+      <w:r>
+        <w:t xml:space="preserve">to </w:t>
+      </w:r>
+      <w:r>
+        <w:t>1, as the current character would technically be found as the same.</w:t>
+      </w:r>
+    </w:p>
+    <w:p>
+      <w:pPr>
+        <w:pStyle w:val="ListParagraph"/>
+        <w:numPr>
+          <w:ilvl w:val="2"/>
+          <w:numId w:val="1"/>
+        </w:numPr>
+      </w:pPr>
+      <w:r>
+        <w:t xml:space="preserve">set the </w:t>
+      </w:r>
+      <w:proofErr w:type="spellStart"/>
+      <w:r>
+        <w:t>lastCharacter</w:t>
+      </w:r>
+      <w:proofErr w:type="spellEnd"/>
+      <w:r>
+        <w:t xml:space="preserve"> to the current item </w:t>
+      </w:r>
+    </w:p>
+    <w:p>
+      <w:pPr>
+        <w:pStyle w:val="ListParagraph"/>
+        <w:numPr>
+          <w:ilvl w:val="2"/>
+          <w:numId w:val="1"/>
+        </w:numPr>
+      </w:pPr>
+      <w:r>
+        <w:t xml:space="preserve">Check if </w:t>
+      </w:r>
+      <w:proofErr w:type="spellStart"/>
+      <w:r>
+        <w:t>foundInSequence</w:t>
+      </w:r>
+      <w:proofErr w:type="spellEnd"/>
+      <w:r>
+        <w:t xml:space="preserve"> is greater than or equal to three</w:t>
+      </w:r>
+    </w:p>
+    <w:p>
+      <w:pPr>
+        <w:pStyle w:val="ListParagraph"/>
+        <w:numPr>
+          <w:ilvl w:val="3"/>
+          <w:numId w:val="1"/>
+        </w:numPr>
+      </w:pPr>
+      <w:r>
+        <w:t>If it is:</w:t>
+      </w:r>
+    </w:p>
+    <w:p>
+      <w:pPr>
+        <w:pStyle w:val="ListParagraph"/>
+        <w:numPr>
+          <w:ilvl w:val="4"/>
+          <w:numId w:val="1"/>
+        </w:numPr>
+      </w:pPr>
+      <w:r>
+        <w:t xml:space="preserve">create a new instance of the </w:t>
+      </w:r>
       <w:proofErr w:type="spellStart"/>
       <w:r>
         <w:t>InvalidSequenceException</w:t>
       </w:r>
       <w:proofErr w:type="spellEnd"/>
       <w:r>
-        <w:t xml:space="preserve"> – This occurs when the password has more than 2 </w:t>
-      </w:r>
-      <w:r>
-        <w:t>of the same character in a sequence</w:t>
-      </w:r>
-    </w:p>
-    <w:p>
-      <w:pPr>
-        <w:pStyle w:val="ListParagraph"/>
-        <w:numPr>
-          <w:ilvl w:val="0"/>
-          <w:numId w:val="1"/>
-        </w:numPr>
-      </w:pPr>
-      <w:r>
-        <w:t>Check the length of the password passed into the method by calling the String length method</w:t>
-      </w:r>
-    </w:p>
-    <w:p>
-      <w:pPr>
-        <w:pStyle w:val="ListParagraph"/>
-        <w:numPr>
-          <w:ilvl w:val="1"/>
-          <w:numId w:val="1"/>
-        </w:numPr>
-      </w:pPr>
-      <w:r>
-        <w:t>If the length is less than 6:</w:t>
-      </w:r>
-    </w:p>
-    <w:p>
-      <w:pPr>
-        <w:pStyle w:val="ListParagraph"/>
-        <w:numPr>
-          <w:ilvl w:val="2"/>
-          <w:numId w:val="1"/>
-        </w:numPr>
-      </w:pPr>
-      <w:r>
-        <w:t xml:space="preserve">throw a new instance of </w:t>
-      </w:r>
-      <w:proofErr w:type="spellStart"/>
-      <w:r>
-        <w:t>LengthException</w:t>
-      </w:r>
-      <w:proofErr w:type="spellEnd"/>
-      <w:r>
-        <w:t xml:space="preserve">. </w:t>
-      </w:r>
-    </w:p>
-    <w:p>
-      <w:pPr>
-        <w:pStyle w:val="ListParagraph"/>
-        <w:numPr>
-          <w:ilvl w:val="2"/>
-          <w:numId w:val="1"/>
-        </w:numPr>
-      </w:pPr>
-      <w:r>
-        <w:t xml:space="preserve">Return false? (Might get an </w:t>
-      </w:r>
-      <w:proofErr w:type="spellStart"/>
-      <w:r>
-        <w:t>UnreachableCode</w:t>
-      </w:r>
-      <w:proofErr w:type="spellEnd"/>
-      <w:r>
-        <w:t xml:space="preserve"> Exception)</w:t>
-      </w:r>
-    </w:p>
-    <w:p>
-      <w:pPr>
-        <w:pStyle w:val="ListParagraph"/>
-        <w:numPr>
-          <w:ilvl w:val="0"/>
-          <w:numId w:val="1"/>
-        </w:numPr>
-      </w:pPr>
-      <w:r>
-        <w:t xml:space="preserve">Check if the </w:t>
-      </w:r>
-      <w:r>
-        <w:t>password contains a number by:</w:t>
-      </w:r>
-    </w:p>
-    <w:p>
-      <w:pPr>
-        <w:pStyle w:val="ListParagraph"/>
-        <w:numPr>
-          <w:ilvl w:val="1"/>
-          <w:numId w:val="1"/>
-        </w:numPr>
-      </w:pPr>
-      <w:r>
-        <w:t xml:space="preserve">Loop through the </w:t>
-      </w:r>
-      <w:proofErr w:type="spellStart"/>
-      <w:r>
-        <w:t>passwordArray</w:t>
-      </w:r>
-      <w:proofErr w:type="spellEnd"/>
-    </w:p>
-    <w:p>
-      <w:pPr>
-        <w:pStyle w:val="ListParagraph"/>
-        <w:numPr>
-          <w:ilvl w:val="2"/>
-          <w:numId w:val="1"/>
-        </w:numPr>
-      </w:pPr>
-      <w:r>
-        <w:t>Use switch to check if the current item is a number</w:t>
-      </w:r>
-    </w:p>
-    <w:p>
-      <w:pPr>
-        <w:pStyle w:val="ListParagraph"/>
-        <w:numPr>
-          <w:ilvl w:val="3"/>
-          <w:numId w:val="1"/>
-        </w:numPr>
-      </w:pPr>
-      <w:r>
-        <w:t xml:space="preserve">If it has a number, change </w:t>
-      </w:r>
-      <w:proofErr w:type="spellStart"/>
-      <w:r>
-        <w:t>containsNumber</w:t>
-      </w:r>
-      <w:proofErr w:type="spellEnd"/>
-      <w:r>
-        <w:t xml:space="preserve"> to true</w:t>
-      </w:r>
-    </w:p>
-    <w:p>
-      <w:pPr>
-        <w:pStyle w:val="ListParagraph"/>
-        <w:numPr>
-          <w:ilvl w:val="3"/>
-          <w:numId w:val="1"/>
-        </w:numPr>
-      </w:pPr>
-      <w:r>
-        <w:t>If it does not, keep it as false</w:t>
-      </w:r>
-    </w:p>
-    <w:p>
-      <w:pPr>
-        <w:pStyle w:val="ListParagraph"/>
-        <w:numPr>
-          <w:ilvl w:val="1"/>
-          <w:numId w:val="1"/>
-        </w:numPr>
-      </w:pPr>
-      <w:r>
-        <w:t xml:space="preserve">Check if the </w:t>
-      </w:r>
-      <w:proofErr w:type="spellStart"/>
-      <w:r>
-        <w:t>containsNumber</w:t>
-      </w:r>
-      <w:proofErr w:type="spellEnd"/>
-      <w:r>
-        <w:t xml:space="preserve"> is false</w:t>
-      </w:r>
-    </w:p>
-    <w:p>
-      <w:pPr>
-        <w:pStyle w:val="ListParagraph"/>
-        <w:numPr>
-          <w:ilvl w:val="2"/>
-          <w:numId w:val="1"/>
-        </w:numPr>
-      </w:pPr>
-      <w:r>
-        <w:t>If it is false:</w:t>
-      </w:r>
-    </w:p>
-    <w:p>
-      <w:pPr>
-        <w:pStyle w:val="ListParagraph"/>
-        <w:numPr>
-          <w:ilvl w:val="3"/>
-          <w:numId w:val="1"/>
-        </w:numPr>
-      </w:pPr>
-      <w:r>
-        <w:t xml:space="preserve">Throw a new instance of </w:t>
-      </w:r>
-      <w:proofErr w:type="spellStart"/>
-      <w:r>
-        <w:t>NoDigitException</w:t>
-      </w:r>
-      <w:proofErr w:type="spellEnd"/>
-    </w:p>
-    <w:p>
-      <w:pPr>
-        <w:pStyle w:val="ListParagraph"/>
-        <w:numPr>
-          <w:ilvl w:val="3"/>
-          <w:numId w:val="1"/>
-        </w:numPr>
-      </w:pPr>
-      <w:r>
-        <w:t xml:space="preserve">Return false (Might get an </w:t>
-      </w:r>
-      <w:proofErr w:type="spellStart"/>
-      <w:r>
-        <w:t>UnreachableCode</w:t>
-      </w:r>
-      <w:proofErr w:type="spellEnd"/>
-      <w:r>
-        <w:t xml:space="preserve"> Exception?)</w:t>
-      </w:r>
-    </w:p>
-    <w:p>
-      <w:pPr>
-        <w:pStyle w:val="ListParagraph"/>
-        <w:numPr>
-          <w:ilvl w:val="0"/>
-          <w:numId w:val="1"/>
-        </w:numPr>
-      </w:pPr>
-      <w:r>
-        <w:t>Check if the password contains an uppercase letter by:</w:t>
-      </w:r>
-    </w:p>
-    <w:p>
-      <w:pPr>
-        <w:pStyle w:val="ListParagraph"/>
-        <w:numPr>
-          <w:ilvl w:val="1"/>
-          <w:numId w:val="1"/>
-        </w:numPr>
-      </w:pPr>
-      <w:r>
-        <w:t xml:space="preserve">Loop through the </w:t>
-      </w:r>
-      <w:proofErr w:type="spellStart"/>
-      <w:r>
-        <w:t>passwordArray</w:t>
-      </w:r>
-      <w:proofErr w:type="spellEnd"/>
-      <w:r>
-        <w:t>:</w:t>
-      </w:r>
-    </w:p>
-    <w:p>
-      <w:pPr>
-        <w:pStyle w:val="ListParagraph"/>
-        <w:numPr>
-          <w:ilvl w:val="2"/>
-          <w:numId w:val="1"/>
-        </w:numPr>
-      </w:pPr>
-      <w:r>
-        <w:t>Use switch to check if the current item is an uppercase letter</w:t>
-      </w:r>
-    </w:p>
-    <w:p>
-      <w:pPr>
-        <w:pStyle w:val="ListParagraph"/>
-        <w:numPr>
-          <w:ilvl w:val="3"/>
-          <w:numId w:val="1"/>
-        </w:numPr>
-      </w:pPr>
-      <w:r>
-        <w:t xml:space="preserve">If it is an uppercase letter, set </w:t>
-      </w:r>
-      <w:proofErr w:type="spellStart"/>
-      <w:r>
-        <w:t>containsUpperAlpha</w:t>
-      </w:r>
-      <w:proofErr w:type="spellEnd"/>
-      <w:r>
-        <w:t xml:space="preserve"> to true</w:t>
-      </w:r>
-    </w:p>
-    <w:p>
-      <w:pPr>
-        <w:pStyle w:val="ListParagraph"/>
-        <w:numPr>
-          <w:ilvl w:val="3"/>
-          <w:numId w:val="1"/>
-        </w:numPr>
-      </w:pPr>
-      <w:r>
-        <w:t>If it does not, keep it to false</w:t>
-      </w:r>
-    </w:p>
-    <w:p>
-      <w:pPr>
-        <w:pStyle w:val="ListParagraph"/>
-        <w:numPr>
-          <w:ilvl w:val="1"/>
-          <w:numId w:val="1"/>
-        </w:numPr>
-      </w:pPr>
-      <w:r>
-        <w:t xml:space="preserve">Check if </w:t>
-      </w:r>
-      <w:proofErr w:type="spellStart"/>
-      <w:r>
-        <w:t>containsUpperAlpha</w:t>
-      </w:r>
-      <w:proofErr w:type="spellEnd"/>
-      <w:r>
-        <w:t xml:space="preserve"> is false</w:t>
-      </w:r>
-    </w:p>
-    <w:p>
-      <w:pPr>
-        <w:pStyle w:val="ListParagraph"/>
-        <w:numPr>
-          <w:ilvl w:val="2"/>
-          <w:numId w:val="1"/>
-        </w:numPr>
-      </w:pPr>
-      <w:r>
-        <w:lastRenderedPageBreak/>
-        <w:t>If it is false</w:t>
-      </w:r>
-    </w:p>
-    <w:p>
-      <w:pPr>
-        <w:pStyle w:val="ListParagraph"/>
-        <w:numPr>
-          <w:ilvl w:val="3"/>
-          <w:numId w:val="1"/>
-        </w:numPr>
-      </w:pPr>
-      <w:r>
-        <w:t xml:space="preserve">Throw a new instance of </w:t>
-      </w:r>
-      <w:proofErr w:type="spellStart"/>
-      <w:r>
-        <w:t>NoUpperAlphaException</w:t>
-      </w:r>
-      <w:proofErr w:type="spellEnd"/>
-      <w:r>
         <w:t>.</w:t>
-      </w:r>
-    </w:p>
-    <w:p>
-      <w:pPr>
-        <w:pStyle w:val="ListParagraph"/>
-        <w:numPr>
-          <w:ilvl w:val="3"/>
-          <w:numId w:val="1"/>
-        </w:numPr>
-      </w:pPr>
-      <w:r>
-        <w:t xml:space="preserve">Return false (Might get an </w:t>
-      </w:r>
-      <w:proofErr w:type="spellStart"/>
-      <w:r>
-        <w:t>UnreachableCode</w:t>
-      </w:r>
-      <w:proofErr w:type="spellEnd"/>
-      <w:r>
-        <w:t xml:space="preserve"> Exception?)</w:t>
-      </w:r>
-    </w:p>
-    <w:p>
-      <w:pPr>
-        <w:pStyle w:val="ListParagraph"/>
-        <w:numPr>
-          <w:ilvl w:val="0"/>
-          <w:numId w:val="1"/>
-        </w:numPr>
-      </w:pPr>
-      <w:r>
-        <w:t>Check if the password contains a lowercase letter by:</w:t>
-      </w:r>
-    </w:p>
-    <w:p>
-      <w:pPr>
-        <w:pStyle w:val="ListParagraph"/>
-        <w:numPr>
-          <w:ilvl w:val="1"/>
-          <w:numId w:val="1"/>
-        </w:numPr>
-      </w:pPr>
-      <w:r>
-        <w:t xml:space="preserve">Loop through the </w:t>
-      </w:r>
-      <w:proofErr w:type="spellStart"/>
-      <w:r>
-        <w:t>passwordArray</w:t>
-      </w:r>
-      <w:proofErr w:type="spellEnd"/>
-      <w:r>
-        <w:t>:</w:t>
-      </w:r>
-    </w:p>
-    <w:p>
-      <w:pPr>
-        <w:pStyle w:val="ListParagraph"/>
-        <w:numPr>
-          <w:ilvl w:val="2"/>
-          <w:numId w:val="1"/>
-        </w:numPr>
-      </w:pPr>
-      <w:r>
-        <w:t>Use switch to check if the current item is a</w:t>
-      </w:r>
-      <w:r>
-        <w:t xml:space="preserve"> lowercase </w:t>
-      </w:r>
-      <w:r>
-        <w:t>letter</w:t>
-      </w:r>
-    </w:p>
-    <w:p>
-      <w:pPr>
-        <w:pStyle w:val="ListParagraph"/>
-        <w:numPr>
-          <w:ilvl w:val="3"/>
-          <w:numId w:val="1"/>
-        </w:numPr>
-      </w:pPr>
-      <w:r>
-        <w:t xml:space="preserve">If it is </w:t>
-      </w:r>
-      <w:r>
-        <w:t>a</w:t>
-      </w:r>
-      <w:r>
-        <w:t xml:space="preserve"> </w:t>
-      </w:r>
-      <w:r>
-        <w:t>lowercase</w:t>
-      </w:r>
-      <w:r>
-        <w:t xml:space="preserve"> letter, set </w:t>
-      </w:r>
-      <w:proofErr w:type="spellStart"/>
-      <w:r>
-        <w:t>contain</w:t>
-      </w:r>
-      <w:r>
-        <w:t>sLower</w:t>
-      </w:r>
-      <w:r>
-        <w:t>Alpha</w:t>
-      </w:r>
-      <w:proofErr w:type="spellEnd"/>
-      <w:r>
-        <w:t xml:space="preserve"> to true</w:t>
-      </w:r>
-    </w:p>
-    <w:p>
-      <w:pPr>
-        <w:pStyle w:val="ListParagraph"/>
-        <w:numPr>
-          <w:ilvl w:val="3"/>
-          <w:numId w:val="1"/>
-        </w:numPr>
-      </w:pPr>
-      <w:r>
-        <w:t>If it does not, keep it to false</w:t>
-      </w:r>
-    </w:p>
-    <w:p>
-      <w:pPr>
-        <w:pStyle w:val="ListParagraph"/>
-        <w:numPr>
-          <w:ilvl w:val="1"/>
-          <w:numId w:val="1"/>
-        </w:numPr>
-      </w:pPr>
-      <w:r>
-        <w:t xml:space="preserve">Check if </w:t>
-      </w:r>
-      <w:proofErr w:type="spellStart"/>
-      <w:r>
-        <w:t>contains</w:t>
-      </w:r>
-      <w:r>
-        <w:t>Lower</w:t>
-      </w:r>
-      <w:r>
-        <w:t>Alpha</w:t>
-      </w:r>
-      <w:proofErr w:type="spellEnd"/>
-      <w:r>
-        <w:t xml:space="preserve"> is false</w:t>
-      </w:r>
-    </w:p>
-    <w:p>
-      <w:pPr>
-        <w:pStyle w:val="ListParagraph"/>
-        <w:numPr>
-          <w:ilvl w:val="2"/>
-          <w:numId w:val="1"/>
-        </w:numPr>
-      </w:pPr>
-      <w:r>
-        <w:t>If it is false</w:t>
-      </w:r>
-    </w:p>
-    <w:p>
-      <w:pPr>
-        <w:pStyle w:val="ListParagraph"/>
-        <w:numPr>
-          <w:ilvl w:val="3"/>
-          <w:numId w:val="1"/>
-        </w:numPr>
-      </w:pPr>
-      <w:r>
-        <w:t xml:space="preserve">Throw a new instance of </w:t>
-      </w:r>
-      <w:proofErr w:type="spellStart"/>
-      <w:r>
-        <w:t>No</w:t>
-      </w:r>
-      <w:r>
-        <w:t>Lower</w:t>
-      </w:r>
-      <w:r>
-        <w:t>AlphaException</w:t>
-      </w:r>
-      <w:proofErr w:type="spellEnd"/>
-      <w:r>
-        <w:t>.</w:t>
-      </w:r>
-    </w:p>
-    <w:p>
-      <w:pPr>
-        <w:pStyle w:val="ListParagraph"/>
-        <w:numPr>
-          <w:ilvl w:val="3"/>
-          <w:numId w:val="1"/>
-        </w:numPr>
-      </w:pPr>
-      <w:r>
-        <w:t xml:space="preserve">Return false (Might get an </w:t>
-      </w:r>
-      <w:proofErr w:type="spellStart"/>
-      <w:r>
-        <w:t>UnreachableCode</w:t>
-      </w:r>
-      <w:proofErr w:type="spellEnd"/>
-      <w:r>
-        <w:t xml:space="preserve"> Exception?)</w:t>
-      </w:r>
-    </w:p>
-    <w:p>
-      <w:pPr>
-        <w:pStyle w:val="ListParagraph"/>
-        <w:numPr>
-          <w:ilvl w:val="0"/>
-          <w:numId w:val="1"/>
-        </w:numPr>
-      </w:pPr>
-      <w:r>
-        <w:t>Check if the password contains a special character by:</w:t>
-      </w:r>
-    </w:p>
-    <w:p>
-      <w:pPr>
-        <w:pStyle w:val="ListParagraph"/>
-        <w:numPr>
-          <w:ilvl w:val="1"/>
-          <w:numId w:val="1"/>
-        </w:numPr>
-      </w:pPr>
-      <w:r>
-        <w:t xml:space="preserve">Loop through the </w:t>
-      </w:r>
-      <w:proofErr w:type="spellStart"/>
-      <w:r>
-        <w:t>passwordArray</w:t>
-      </w:r>
-      <w:proofErr w:type="spellEnd"/>
-      <w:r>
-        <w:t>:</w:t>
-      </w:r>
-    </w:p>
-    <w:p>
-      <w:pPr>
-        <w:pStyle w:val="ListParagraph"/>
-        <w:numPr>
-          <w:ilvl w:val="2"/>
-          <w:numId w:val="1"/>
-        </w:numPr>
-      </w:pPr>
-      <w:r>
-        <w:t xml:space="preserve">Use switch to check if the current item is a </w:t>
-      </w:r>
-      <w:r>
-        <w:t>special character</w:t>
-      </w:r>
-    </w:p>
-    <w:p>
-      <w:pPr>
-        <w:pStyle w:val="ListParagraph"/>
-        <w:numPr>
-          <w:ilvl w:val="3"/>
-          <w:numId w:val="1"/>
-        </w:numPr>
-      </w:pPr>
-      <w:r>
-        <w:t>If it is a</w:t>
-      </w:r>
-      <w:r>
-        <w:t xml:space="preserve"> special character</w:t>
-      </w:r>
-      <w:r>
-        <w:t xml:space="preserve">, set </w:t>
-      </w:r>
-      <w:proofErr w:type="spellStart"/>
-      <w:r>
-        <w:t>containsSpecialCharacter</w:t>
-      </w:r>
-      <w:proofErr w:type="spellEnd"/>
-      <w:r>
-        <w:t xml:space="preserve"> </w:t>
-      </w:r>
-      <w:r>
-        <w:t>to true</w:t>
-      </w:r>
-    </w:p>
-    <w:p>
-      <w:pPr>
-        <w:pStyle w:val="ListParagraph"/>
-        <w:numPr>
-          <w:ilvl w:val="3"/>
-          <w:numId w:val="1"/>
-        </w:numPr>
-      </w:pPr>
-      <w:r>
-        <w:t>If it does not, keep it to false</w:t>
-      </w:r>
-    </w:p>
-    <w:p>
-      <w:pPr>
-        <w:pStyle w:val="ListParagraph"/>
-        <w:numPr>
-          <w:ilvl w:val="1"/>
-          <w:numId w:val="1"/>
-        </w:numPr>
-      </w:pPr>
-      <w:r>
-        <w:t xml:space="preserve">Check if </w:t>
-      </w:r>
-      <w:proofErr w:type="spellStart"/>
-      <w:r>
-        <w:t>containsSpecialCharacter</w:t>
-      </w:r>
-      <w:proofErr w:type="spellEnd"/>
-      <w:r>
-        <w:t xml:space="preserve"> </w:t>
-      </w:r>
-      <w:r>
-        <w:t>is false</w:t>
-      </w:r>
-    </w:p>
-    <w:p>
-      <w:pPr>
-        <w:pStyle w:val="ListParagraph"/>
-        <w:numPr>
-          <w:ilvl w:val="2"/>
-          <w:numId w:val="1"/>
-        </w:numPr>
-      </w:pPr>
-      <w:r>
-        <w:t>If it is false</w:t>
-      </w:r>
-    </w:p>
-    <w:p>
-      <w:pPr>
-        <w:pStyle w:val="ListParagraph"/>
-        <w:numPr>
-          <w:ilvl w:val="3"/>
-          <w:numId w:val="1"/>
-        </w:numPr>
-      </w:pPr>
-      <w:r>
-        <w:t xml:space="preserve">Throw a new instance of </w:t>
-      </w:r>
-      <w:proofErr w:type="spellStart"/>
-      <w:r>
-        <w:t>NoSpecialSymbolException</w:t>
-      </w:r>
-      <w:proofErr w:type="spellEnd"/>
-      <w:r>
-        <w:t>.</w:t>
-      </w:r>
-    </w:p>
-    <w:p>
-      <w:pPr>
-        <w:pStyle w:val="ListParagraph"/>
-        <w:numPr>
-          <w:ilvl w:val="3"/>
-          <w:numId w:val="1"/>
-        </w:numPr>
-      </w:pPr>
-      <w:r>
-        <w:t xml:space="preserve">Return false (Might get an </w:t>
-      </w:r>
-      <w:proofErr w:type="spellStart"/>
-      <w:r>
-        <w:t>UnreachableCode</w:t>
-      </w:r>
-      <w:proofErr w:type="spellEnd"/>
-      <w:r>
-        <w:t xml:space="preserve"> Exception?)</w:t>
-      </w:r>
-    </w:p>
-    <w:p>
-      <w:pPr>
-        <w:pStyle w:val="ListParagraph"/>
-        <w:numPr>
-          <w:ilvl w:val="0"/>
-          <w:numId w:val="1"/>
-        </w:numPr>
-      </w:pPr>
-      <w:r>
-        <w:t>Check if the password has more than two of the same characters in a sequence by:</w:t>
-      </w:r>
-    </w:p>
-    <w:p>
-      <w:pPr>
-        <w:pStyle w:val="ListParagraph"/>
-        <w:numPr>
-          <w:ilvl w:val="1"/>
-          <w:numId w:val="1"/>
-        </w:numPr>
-      </w:pPr>
-      <w:r>
-        <w:t xml:space="preserve">Create variable </w:t>
-      </w:r>
-      <w:proofErr w:type="spellStart"/>
-      <w:r>
-        <w:t>foundInSequence</w:t>
-      </w:r>
-      <w:proofErr w:type="spellEnd"/>
-      <w:r>
-        <w:t xml:space="preserve"> of type int to check for multiple characters</w:t>
-      </w:r>
-    </w:p>
-    <w:p>
-      <w:pPr>
-        <w:pStyle w:val="ListParagraph"/>
-        <w:numPr>
-          <w:ilvl w:val="1"/>
-          <w:numId w:val="1"/>
-        </w:numPr>
-      </w:pPr>
-      <w:r>
-        <w:t xml:space="preserve">Create variable </w:t>
-      </w:r>
-      <w:proofErr w:type="spellStart"/>
-      <w:r>
-        <w:t>lastCharacter</w:t>
-      </w:r>
-      <w:proofErr w:type="spellEnd"/>
-      <w:r>
-        <w:t xml:space="preserve"> of type char to check for multiple characters</w:t>
-      </w:r>
-    </w:p>
-    <w:p>
-      <w:pPr>
-        <w:pStyle w:val="ListParagraph"/>
-        <w:numPr>
-          <w:ilvl w:val="1"/>
-          <w:numId w:val="1"/>
-        </w:numPr>
-      </w:pPr>
-      <w:r>
-        <w:t xml:space="preserve">Loop through the </w:t>
-      </w:r>
-      <w:proofErr w:type="spellStart"/>
-      <w:r>
-        <w:t>passwordArray</w:t>
-      </w:r>
-      <w:proofErr w:type="spellEnd"/>
-    </w:p>
-    <w:p>
-      <w:pPr>
-        <w:pStyle w:val="ListParagraph"/>
-        <w:numPr>
-          <w:ilvl w:val="2"/>
-          <w:numId w:val="1"/>
-        </w:numPr>
-      </w:pPr>
-      <w:r>
-        <w:t xml:space="preserve">Check if the current item is equal to the </w:t>
-      </w:r>
-      <w:proofErr w:type="spellStart"/>
-      <w:r>
-        <w:t>lastCharacter</w:t>
-      </w:r>
-      <w:proofErr w:type="spellEnd"/>
-    </w:p>
-    <w:p>
-      <w:pPr>
-        <w:pStyle w:val="ListParagraph"/>
-        <w:numPr>
-          <w:ilvl w:val="3"/>
-          <w:numId w:val="1"/>
-        </w:numPr>
-      </w:pPr>
-      <w:r>
-        <w:t xml:space="preserve">If it is, add 1 to </w:t>
-      </w:r>
-      <w:proofErr w:type="spellStart"/>
-      <w:r>
-        <w:t>foundInSequence</w:t>
-      </w:r>
-      <w:proofErr w:type="spellEnd"/>
-    </w:p>
-    <w:p>
-      <w:pPr>
-        <w:pStyle w:val="ListParagraph"/>
-        <w:numPr>
-          <w:ilvl w:val="3"/>
-          <w:numId w:val="1"/>
-        </w:numPr>
-      </w:pPr>
-      <w:r>
-        <w:t xml:space="preserve">If it </w:t>
-      </w:r>
-      <w:proofErr w:type="gramStart"/>
-      <w:r>
-        <w:t>isn’t</w:t>
-      </w:r>
-      <w:proofErr w:type="gramEnd"/>
-      <w:r>
-        <w:t xml:space="preserve">, set </w:t>
-      </w:r>
-      <w:proofErr w:type="spellStart"/>
-      <w:r>
-        <w:t>foundInSequence</w:t>
-      </w:r>
-      <w:proofErr w:type="spellEnd"/>
-      <w:r>
-        <w:t xml:space="preserve"> to 0</w:t>
-      </w:r>
-    </w:p>
-    <w:p>
-      <w:pPr>
-        <w:pStyle w:val="ListParagraph"/>
-        <w:numPr>
-          <w:ilvl w:val="2"/>
-          <w:numId w:val="1"/>
-        </w:numPr>
-      </w:pPr>
-      <w:r>
-        <w:t xml:space="preserve">set the </w:t>
-      </w:r>
-      <w:proofErr w:type="spellStart"/>
-      <w:r>
-        <w:t>lastCharacter</w:t>
-      </w:r>
-      <w:proofErr w:type="spellEnd"/>
-      <w:r>
-        <w:t xml:space="preserve"> to the current item </w:t>
-      </w:r>
-    </w:p>
-    <w:p>
-      <w:pPr>
-        <w:pStyle w:val="ListParagraph"/>
-        <w:numPr>
-          <w:ilvl w:val="2"/>
-          <w:numId w:val="1"/>
-        </w:numPr>
-      </w:pPr>
-      <w:r>
-        <w:t xml:space="preserve">Check if </w:t>
-      </w:r>
-      <w:proofErr w:type="spellStart"/>
-      <w:r>
-        <w:t>foundInSequence</w:t>
-      </w:r>
-      <w:proofErr w:type="spellEnd"/>
-      <w:r>
-        <w:t xml:space="preserve"> is greater than or equal to three</w:t>
-      </w:r>
-    </w:p>
-    <w:p>
-      <w:pPr>
-        <w:pStyle w:val="ListParagraph"/>
-        <w:numPr>
-          <w:ilvl w:val="3"/>
-          <w:numId w:val="1"/>
-        </w:numPr>
-      </w:pPr>
-      <w:r>
-        <w:t>If it is:</w:t>
-      </w:r>
-    </w:p>
-    <w:p>
-      <w:pPr>
-        <w:pStyle w:val="ListParagraph"/>
-        <w:numPr>
-          <w:ilvl w:val="4"/>
-          <w:numId w:val="1"/>
-        </w:numPr>
-      </w:pPr>
-      <w:r>
-        <w:t xml:space="preserve">create a new instance of the </w:t>
-      </w:r>
-      <w:proofErr w:type="spellStart"/>
-      <w:r>
-        <w:t>InvalidSequenceException</w:t>
-      </w:r>
-      <w:proofErr w:type="spellEnd"/>
-      <w:r>
-        <w:t>.</w:t>
-      </w:r>
-    </w:p>
-    <w:p>
-      <w:pPr>
-        <w:pStyle w:val="ListParagraph"/>
-        <w:numPr>
-          <w:ilvl w:val="4"/>
-          <w:numId w:val="1"/>
-        </w:numPr>
-      </w:pPr>
-      <w:r>
-        <w:t xml:space="preserve">Return false (Might get an </w:t>
-      </w:r>
-      <w:proofErr w:type="spellStart"/>
-      <w:r>
-        <w:t>UnreachableCode</w:t>
-      </w:r>
-      <w:proofErr w:type="spellEnd"/>
-      <w:r>
-        <w:t xml:space="preserve"> Exception?)</w:t>
       </w:r>
     </w:p>
     <w:p>
@@ -1304,24 +1115,79 @@
         </w:numPr>
       </w:pPr>
       <w:r>
-        <w:lastRenderedPageBreak/>
-        <w:t xml:space="preserve">Throw a new instance of </w:t>
-      </w:r>
+        <w:t>Return false</w:t>
+      </w:r>
+    </w:p>
+    <w:p>
       <w:proofErr w:type="spellStart"/>
       <w:proofErr w:type="gramStart"/>
       <w:r>
-        <w:t>LengthException</w:t>
-      </w:r>
-      <w:proofErr w:type="spellEnd"/>
-      <w:r>
-        <w:t>, but</w:t>
-      </w:r>
+        <w:t>getInvalidPasswords</w:t>
+      </w:r>
+      <w:proofErr w:type="spellEnd"/>
+      <w:r>
+        <w:t>(</w:t>
+      </w:r>
+      <w:proofErr w:type="spellStart"/>
       <w:proofErr w:type="gramEnd"/>
       <w:r>
-        <w:t xml:space="preserve"> pass</w:t>
-      </w:r>
-      <w:r>
-        <w:t xml:space="preserve"> through “The password is less than 10 characters”.</w:t>
+        <w:t>ArrayList</w:t>
+      </w:r>
+      <w:proofErr w:type="spellEnd"/>
+      <w:r>
+        <w:t>&lt;String&gt;) method:</w:t>
+      </w:r>
+    </w:p>
+    <w:p>
+      <w:pPr>
+        <w:pStyle w:val="ListParagraph"/>
+        <w:numPr>
+          <w:ilvl w:val="0"/>
+          <w:numId w:val="2"/>
+        </w:numPr>
+      </w:pPr>
+      <w:r>
+        <w:t xml:space="preserve">Create a new </w:t>
+      </w:r>
+      <w:proofErr w:type="spellStart"/>
+      <w:r>
+        <w:t>ArrayList</w:t>
+      </w:r>
+      <w:proofErr w:type="spellEnd"/>
+      <w:r>
+        <w:t xml:space="preserve"> of type String called </w:t>
+      </w:r>
+      <w:proofErr w:type="spellStart"/>
+      <w:r>
+        <w:t>invalidPasswords</w:t>
+      </w:r>
+      <w:proofErr w:type="spellEnd"/>
+      <w:r>
+        <w:t xml:space="preserve"> to store the invalid passwords</w:t>
+      </w:r>
+    </w:p>
+    <w:p>
+      <w:pPr>
+        <w:pStyle w:val="ListParagraph"/>
+        <w:numPr>
+          <w:ilvl w:val="0"/>
+          <w:numId w:val="2"/>
+        </w:numPr>
+      </w:pPr>
+      <w:r>
+        <w:t>Loop through the passed list of passwords</w:t>
+      </w:r>
+    </w:p>
+    <w:p>
+      <w:pPr>
+        <w:pStyle w:val="ListParagraph"/>
+        <w:numPr>
+          <w:ilvl w:val="1"/>
+          <w:numId w:val="2"/>
+        </w:numPr>
+      </w:pPr>
+      <w:r>
+        <w:t>Try to do the following:</w:t>
       </w:r>
     </w:p>
     <w:p>
@@ -1333,35 +1199,79 @@
         </w:numPr>
       </w:pPr>
       <w:r>
-        <w:t xml:space="preserve">Return false (Might give an </w:t>
-      </w:r>
-      <w:proofErr w:type="spellStart"/>
-      <w:r>
-        <w:t>UnreachableCode</w:t>
-      </w:r>
-      <w:proofErr w:type="spellEnd"/>
-      <w:r>
-        <w:t xml:space="preserve"> Exception?)</w:t>
-      </w:r>
-    </w:p>
-    <w:p>
-      <w:proofErr w:type="spellStart"/>
-      <w:proofErr w:type="gramStart"/>
-      <w:r>
-        <w:t>getInvalidPasswords</w:t>
-      </w:r>
-      <w:proofErr w:type="spellEnd"/>
-      <w:r>
-        <w:t>(</w:t>
-      </w:r>
-      <w:proofErr w:type="spellStart"/>
-      <w:proofErr w:type="gramEnd"/>
+        <w:lastRenderedPageBreak/>
+        <w:t xml:space="preserve">Pass the current password to the </w:t>
+      </w:r>
+      <w:proofErr w:type="spellStart"/>
+      <w:r>
+        <w:t>isValidPassword</w:t>
+      </w:r>
+      <w:proofErr w:type="spellEnd"/>
+      <w:r>
+        <w:t xml:space="preserve"> method</w:t>
+      </w:r>
+    </w:p>
+    <w:p>
+      <w:pPr>
+        <w:pStyle w:val="ListParagraph"/>
+        <w:numPr>
+          <w:ilvl w:val="1"/>
+          <w:numId w:val="2"/>
+        </w:numPr>
+      </w:pPr>
+      <w:r>
+        <w:t xml:space="preserve">Catch </w:t>
+      </w:r>
+      <w:r>
+        <w:t xml:space="preserve">anything under </w:t>
+      </w:r>
+      <w:proofErr w:type="spellStart"/>
+      <w:r>
+        <w:t>PasswordException</w:t>
+      </w:r>
+      <w:proofErr w:type="spellEnd"/>
+      <w:r>
+        <w:t>:</w:t>
+      </w:r>
+    </w:p>
+    <w:p>
+      <w:pPr>
+        <w:pStyle w:val="ListParagraph"/>
+        <w:numPr>
+          <w:ilvl w:val="2"/>
+          <w:numId w:val="2"/>
+        </w:numPr>
+      </w:pPr>
+      <w:r>
+        <w:t xml:space="preserve">Add the password to </w:t>
+      </w:r>
+      <w:proofErr w:type="spellStart"/>
+      <w:r>
+        <w:t>invalidPasswords</w:t>
+      </w:r>
+      <w:proofErr w:type="spellEnd"/>
+      <w:r>
+        <w:t xml:space="preserve"> </w:t>
+      </w:r>
+      <w:proofErr w:type="spellStart"/>
       <w:r>
         <w:t>ArrayList</w:t>
       </w:r>
       <w:proofErr w:type="spellEnd"/>
       <w:r>
-        <w:t>&lt;String&gt;) method:</w:t>
+        <w:t xml:space="preserve"> in the following format: </w:t>
+      </w:r>
+    </w:p>
+    <w:p>
+      <w:pPr>
+        <w:pStyle w:val="ListParagraph"/>
+        <w:numPr>
+          <w:ilvl w:val="3"/>
+          <w:numId w:val="2"/>
+        </w:numPr>
+      </w:pPr>
+      <w:r>
+        <w:t>&lt;password&gt; &lt;Message of the exception&gt;</w:t>
       </w:r>
     </w:p>
     <w:p>
@@ -1373,119 +1283,23 @@
         </w:numPr>
       </w:pPr>
       <w:r>
-        <w:t xml:space="preserve">Create a new </w:t>
-      </w:r>
-      <w:proofErr w:type="spellStart"/>
-      <w:r>
-        <w:t>ArrayList</w:t>
-      </w:r>
-      <w:proofErr w:type="spellEnd"/>
-      <w:r>
-        <w:t xml:space="preserve"> of type String called </w:t>
-      </w:r>
-      <w:proofErr w:type="spellStart"/>
-      <w:r>
-        <w:t>invalidPasswords</w:t>
-      </w:r>
-      <w:proofErr w:type="spellEnd"/>
-      <w:r>
-        <w:t xml:space="preserve"> to store the invalid passwords</w:t>
-      </w:r>
-    </w:p>
-    <w:p>
-      <w:pPr>
-        <w:pStyle w:val="ListParagraph"/>
-        <w:numPr>
-          <w:ilvl w:val="0"/>
-          <w:numId w:val="2"/>
-        </w:numPr>
-      </w:pPr>
-      <w:r>
-        <w:t>Loop through the passed list of passwords</w:t>
-      </w:r>
-    </w:p>
-    <w:p>
-      <w:pPr>
-        <w:pStyle w:val="ListParagraph"/>
-        <w:numPr>
-          <w:ilvl w:val="1"/>
-          <w:numId w:val="2"/>
-        </w:numPr>
-      </w:pPr>
-      <w:r>
-        <w:t>Try to do the following:</w:t>
-      </w:r>
-    </w:p>
-    <w:p>
-      <w:pPr>
-        <w:pStyle w:val="ListParagraph"/>
-        <w:numPr>
-          <w:ilvl w:val="2"/>
-          <w:numId w:val="2"/>
-        </w:numPr>
-      </w:pPr>
-      <w:r>
-        <w:t xml:space="preserve">Pass the current password to the </w:t>
-      </w:r>
-      <w:proofErr w:type="spellStart"/>
-      <w:r>
-        <w:t>isValidPassword</w:t>
-      </w:r>
-      <w:proofErr w:type="spellEnd"/>
-      <w:r>
-        <w:t xml:space="preserve"> method</w:t>
-      </w:r>
-    </w:p>
-    <w:p>
-      <w:pPr>
-        <w:pStyle w:val="ListParagraph"/>
-        <w:numPr>
-          <w:ilvl w:val="1"/>
-          <w:numId w:val="2"/>
-        </w:numPr>
-      </w:pPr>
-      <w:r>
-        <w:t>Catch any exception:</w:t>
-      </w:r>
-    </w:p>
-    <w:p>
-      <w:pPr>
-        <w:pStyle w:val="ListParagraph"/>
-        <w:numPr>
-          <w:ilvl w:val="2"/>
-          <w:numId w:val="2"/>
-        </w:numPr>
-      </w:pPr>
-      <w:r>
-        <w:t xml:space="preserve">Add the password to </w:t>
-      </w:r>
-      <w:proofErr w:type="spellStart"/>
-      <w:r>
-        <w:t>invalidPasswords</w:t>
-      </w:r>
-      <w:proofErr w:type="spellEnd"/>
-      <w:r>
-        <w:t xml:space="preserve"> </w:t>
-      </w:r>
-      <w:proofErr w:type="spellStart"/>
-      <w:r>
-        <w:t>ArrayList</w:t>
-      </w:r>
-      <w:proofErr w:type="spellEnd"/>
-      <w:r>
-        <w:t xml:space="preserve"> in the following format: </w:t>
-      </w:r>
-    </w:p>
-    <w:p>
-      <w:pPr>
-        <w:pStyle w:val="ListParagraph"/>
-        <w:numPr>
-          <w:ilvl w:val="3"/>
-          <w:numId w:val="2"/>
-        </w:numPr>
-      </w:pPr>
-      <w:r>
-        <w:t>&lt;password&gt; &lt;Message of the exception&gt;</w:t>
+        <w:t xml:space="preserve">Add a blank string to the </w:t>
+      </w:r>
+      <w:proofErr w:type="spellStart"/>
+      <w:r>
+        <w:t>arraylist</w:t>
+      </w:r>
+      <w:proofErr w:type="spellEnd"/>
+      <w:r>
+        <w:t xml:space="preserve"> or you can get an error if there </w:t>
+      </w:r>
+      <w:proofErr w:type="gramStart"/>
+      <w:r>
+        <w:t>aren’t</w:t>
+      </w:r>
+      <w:proofErr w:type="gramEnd"/>
+      <w:r>
+        <w:t xml:space="preserve"> any invalid passwords</w:t>
       </w:r>
     </w:p>
     <w:p>
@@ -1526,15 +1340,22 @@
         </w:rPr>
         <w:t xml:space="preserve"> </w:t>
       </w:r>
+    </w:p>
+    <w:p>
+      <w:pPr>
+        <w:rPr>
+          <w:noProof/>
+        </w:rPr>
+      </w:pPr>
       <w:r>
         <w:rPr>
           <w:noProof/>
         </w:rPr>
         <w:drawing>
-          <wp:inline distT="0" distB="0" distL="0" distR="0" wp14:anchorId="754F305B" wp14:editId="68817526">
-            <wp:extent cx="4996866" cy="7477125"/>
-            <wp:effectExtent l="0" t="0" r="0" b="0"/>
-            <wp:docPr id="1" name="Picture 1" descr="A screenshot of a social media post&#10;&#10;Description automatically generated"/>
+          <wp:inline distT="0" distB="0" distL="0" distR="0" wp14:anchorId="5F0A0E12" wp14:editId="1CC4EC5F">
+            <wp:extent cx="5619750" cy="7534275"/>
+            <wp:effectExtent l="0" t="0" r="0" b="9525"/>
+            <wp:docPr id="2" name="Picture 2" descr="A screenshot of a cell phone&#10;&#10;Description automatically generated"/>
             <wp:cNvGraphicFramePr>
               <a:graphicFrameLocks xmlns:a="http://schemas.openxmlformats.org/drawingml/2006/main" noChangeAspect="1"/>
             </wp:cNvGraphicFramePr>
@@ -1542,11 +1363,11 @@
               <a:graphicData uri="http://schemas.openxmlformats.org/drawingml/2006/picture">
                 <pic:pic xmlns:pic="http://schemas.openxmlformats.org/drawingml/2006/picture">
                   <pic:nvPicPr>
-                    <pic:cNvPr id="1" name="Picture 1" descr="A screenshot of a social media post&#10;&#10;Description automatically generated"/>
+                    <pic:cNvPr id="2" name="Picture 2" descr="A screenshot of a cell phone&#10;&#10;Description automatically generated"/>
                     <pic:cNvPicPr/>
                   </pic:nvPicPr>
                   <pic:blipFill>
-                    <a:blip r:embed="rId7">
+                    <a:blip r:embed="rId8">
                       <a:extLst>
                         <a:ext uri="{28A0092B-C50C-407E-A947-70E740481C1C}">
                           <a14:useLocalDpi xmlns:a14="http://schemas.microsoft.com/office/drawing/2010/main" val="0"/>
@@ -1560,7 +1381,7 @@
                   <pic:spPr>
                     <a:xfrm>
                       <a:off x="0" y="0"/>
-                      <a:ext cx="4999599" cy="7481215"/>
+                      <a:ext cx="5619750" cy="7534275"/>
                     </a:xfrm>
                     <a:prstGeom prst="rect">
                       <a:avLst/>
@@ -1572,13 +1393,6 @@
           </wp:inline>
         </w:drawing>
       </w:r>
-    </w:p>
-    <w:p>
-      <w:pPr>
-        <w:rPr>
-          <w:noProof/>
-        </w:rPr>
-      </w:pPr>
       <w:r>
         <w:rPr>
           <w:noProof/>
@@ -1794,19 +1608,31 @@
           <w:tcPr>
             <w:tcW w:w="1440" w:type="dxa"/>
           </w:tcPr>
-          <w:p/>
+          <w:p>
+            <w:r>
+              <w:t>All passwords failed due to the length of the password is less than 6.</w:t>
+            </w:r>
+          </w:p>
         </w:tc>
         <w:tc>
           <w:tcPr>
             <w:tcW w:w="720" w:type="dxa"/>
           </w:tcPr>
-          <w:p/>
+          <w:p>
+            <w:r>
+              <w:t>Y</w:t>
+            </w:r>
+          </w:p>
         </w:tc>
         <w:tc>
           <w:tcPr>
             <w:tcW w:w="3055" w:type="dxa"/>
           </w:tcPr>
-          <w:p/>
+          <w:p>
+            <w:r>
+              <w:t>Test passed</w:t>
+            </w:r>
+          </w:p>
         </w:tc>
       </w:tr>
       <w:tr>
@@ -1855,7 +1681,7 @@
             </w:r>
           </w:p>
           <w:p>
-            <w:hyperlink r:id="rId8" w:history="1">
+            <w:hyperlink r:id="rId9" w:history="1">
               <w:r>
                 <w:rPr>
                   <w:rStyle w:val="Hyperlink"/>
@@ -1887,19 +1713,39 @@
           <w:tcPr>
             <w:tcW w:w="1440" w:type="dxa"/>
           </w:tcPr>
-          <w:p/>
+          <w:p>
+            <w:r>
+              <w:t xml:space="preserve">All passwords failed because there </w:t>
+            </w:r>
+            <w:proofErr w:type="gramStart"/>
+            <w:r>
+              <w:t>aren’t</w:t>
+            </w:r>
+            <w:proofErr w:type="gramEnd"/>
+            <w:r>
+              <w:t xml:space="preserve"> any uppercase letters.</w:t>
+            </w:r>
+          </w:p>
         </w:tc>
         <w:tc>
           <w:tcPr>
             <w:tcW w:w="720" w:type="dxa"/>
           </w:tcPr>
-          <w:p/>
+          <w:p>
+            <w:r>
+              <w:t>Y</w:t>
+            </w:r>
+          </w:p>
         </w:tc>
         <w:tc>
           <w:tcPr>
             <w:tcW w:w="3055" w:type="dxa"/>
           </w:tcPr>
-          <w:p/>
+          <w:p>
+            <w:r>
+              <w:t>Test passed</w:t>
+            </w:r>
+          </w:p>
         </w:tc>
       </w:tr>
       <w:tr>
@@ -1980,25 +1826,37 @@
           <w:tcPr>
             <w:tcW w:w="1440" w:type="dxa"/>
           </w:tcPr>
-          <w:p/>
+          <w:p>
+            <w:r>
+              <w:t>All passwords passed and were also weak</w:t>
+            </w:r>
+          </w:p>
         </w:tc>
         <w:tc>
           <w:tcPr>
             <w:tcW w:w="720" w:type="dxa"/>
           </w:tcPr>
-          <w:p/>
+          <w:p>
+            <w:r>
+              <w:t>Y</w:t>
+            </w:r>
+          </w:p>
         </w:tc>
         <w:tc>
           <w:tcPr>
             <w:tcW w:w="3055" w:type="dxa"/>
           </w:tcPr>
-          <w:p/>
+          <w:p>
+            <w:r>
+              <w:t>Test passed</w:t>
+            </w:r>
+          </w:p>
         </w:tc>
       </w:tr>
     </w:tbl>
     <w:p/>
     <w:sectPr>
-      <w:headerReference w:type="default" r:id="rId9"/>
+      <w:headerReference w:type="default" r:id="rId10"/>
       <w:pgSz w:w="12240" w:h="15840"/>
       <w:pgMar w:top="1440" w:right="1440" w:bottom="1440" w:left="1440" w:header="720" w:footer="720" w:gutter="0"/>
       <w:cols w:space="720"/>

</xml_diff>